<commit_message>
solvation energy calculations performed and results updated
</commit_message>
<xml_diff>
--- a/PAA/results/final/compilation of results.docx
+++ b/PAA/results/final/compilation of results.docx
@@ -7,319 +7,151 @@
         <w:pStyle w:val="Title"/>
       </w:pPr>
       <w:r>
-        <w:t xml:space="preserve">Results of all simulations since all </w:t>
-      </w:r>
-      <w:proofErr w:type="spellStart"/>
-      <w:r>
-        <w:t>mols</w:t>
-      </w:r>
-      <w:proofErr w:type="spellEnd"/>
-      <w:r>
-        <w:t xml:space="preserve"> set up</w:t>
+        <w:t>Results of PAA simulations</w:t>
       </w:r>
     </w:p>
     <w:p>
       <w:pPr>
         <w:pStyle w:val="Heading1"/>
-      </w:pPr>
-      <w:r>
-        <w:t>August 2</w:t>
-      </w:r>
-      <w:r>
         <w:rPr>
           <w:vertAlign w:val="superscript"/>
         </w:rPr>
-        <w:t>nd</w:t>
+      </w:pPr>
+      <w:r>
+        <w:t>August 7</w:t>
+      </w:r>
+      <w:r>
+        <w:rPr>
+          <w:vertAlign w:val="superscript"/>
+        </w:rPr>
+        <w:t>th</w:t>
       </w:r>
     </w:p>
     <w:p/>
     <w:p>
       <w:pPr>
-        <w:rPr>
-          <w:b/>
-          <w:bCs/>
-        </w:rPr>
-      </w:pPr>
-      <w:r>
-        <w:rPr>
-          <w:b/>
-          <w:bCs/>
-        </w:rPr>
-        <w:t>PAA Ion hydration energy</w:t>
-      </w:r>
-    </w:p>
-    <w:p>
-      <w:proofErr w:type="gramStart"/>
-      <w:r>
-        <w:t>print</w:t>
-      </w:r>
-      <w:proofErr w:type="gramEnd"/>
-      <w:r>
-        <w:t xml:space="preserve"> energy 1 (</w:t>
-      </w:r>
-      <w:proofErr w:type="spellStart"/>
-      <w:r>
-        <w:t>ion_solv</w:t>
-      </w:r>
-      <w:proofErr w:type="spellEnd"/>
-      <w:r>
-        <w:t>) - 2 (</w:t>
-      </w:r>
-      <w:proofErr w:type="spellStart"/>
-      <w:r>
-        <w:t>ion_ref</w:t>
-      </w:r>
-      <w:proofErr w:type="spellEnd"/>
-      <w:r>
-        <w:t>) end</w:t>
-      </w:r>
-    </w:p>
-    <w:p>
-      <w:r>
-        <w:t>Local net energy (PE 0) = -1.411714919080E+04 kJ/</w:t>
-      </w:r>
-      <w:proofErr w:type="spellStart"/>
-      <w:r>
-        <w:t>mol</w:t>
-      </w:r>
-      <w:proofErr w:type="spellEnd"/>
-    </w:p>
-    <w:p>
-      <w:r>
-        <w:t xml:space="preserve">  Global net ELEC energy = -1.411714919080E+04 kJ/</w:t>
-      </w:r>
-      <w:proofErr w:type="spellStart"/>
-      <w:r>
-        <w:t>mol</w:t>
-      </w:r>
-      <w:proofErr w:type="spellEnd"/>
-    </w:p>
-    <w:p>
-      <w:pPr>
-        <w:rPr>
-          <w:b/>
-          <w:bCs/>
-        </w:rPr>
-      </w:pPr>
-      <w:r>
-        <w:rPr>
-          <w:b/>
-          <w:bCs/>
-        </w:rPr>
-        <w:t>PAA hydration energy</w:t>
-      </w:r>
-    </w:p>
-    <w:p>
-      <w:proofErr w:type="gramStart"/>
-      <w:r>
-        <w:t>print</w:t>
-      </w:r>
-      <w:proofErr w:type="gramEnd"/>
-      <w:r>
-        <w:t xml:space="preserve"> energy 3 (</w:t>
-      </w:r>
-      <w:proofErr w:type="spellStart"/>
-      <w:r>
-        <w:t>undissc_solv</w:t>
-      </w:r>
-      <w:proofErr w:type="spellEnd"/>
-      <w:r>
-        <w:t>) - 4 (</w:t>
-      </w:r>
-      <w:proofErr w:type="spellStart"/>
-      <w:r>
-        <w:t>undissc_ref</w:t>
-      </w:r>
-      <w:proofErr w:type="spellEnd"/>
-      <w:r>
-        <w:t>) end</w:t>
-      </w:r>
-    </w:p>
-    <w:p>
-      <w:r>
-        <w:t>Local net energy (PE 0) = -8.026121400968E+04 kJ/</w:t>
-      </w:r>
-      <w:proofErr w:type="spellStart"/>
-      <w:r>
-        <w:t>mol</w:t>
-      </w:r>
-      <w:proofErr w:type="spellEnd"/>
-    </w:p>
-    <w:p>
-      <w:r>
-        <w:t xml:space="preserve">  Global net ELEC energy = -8.026121400968E+04 kJ/</w:t>
-      </w:r>
-      <w:proofErr w:type="spellStart"/>
-      <w:r>
-        <w:t>mol</w:t>
-      </w:r>
-      <w:proofErr w:type="spellEnd"/>
-    </w:p>
-    <w:p>
-      <w:pPr>
-        <w:rPr>
-          <w:b/>
-          <w:bCs/>
-        </w:rPr>
-      </w:pPr>
-      <w:r>
-        <w:rPr>
-          <w:b/>
-          <w:bCs/>
-        </w:rPr>
-        <w:t>Ionisation + Solvation</w:t>
-      </w:r>
-    </w:p>
-    <w:p>
-      <w:proofErr w:type="gramStart"/>
-      <w:r>
-        <w:t>print</w:t>
-      </w:r>
-      <w:proofErr w:type="gramEnd"/>
-      <w:r>
-        <w:t xml:space="preserve"> energy 1 (</w:t>
-      </w:r>
-      <w:proofErr w:type="spellStart"/>
-      <w:r>
-        <w:t>ion_solv</w:t>
-      </w:r>
-      <w:proofErr w:type="spellEnd"/>
-      <w:r>
-        <w:t>) - 4 (</w:t>
-      </w:r>
-      <w:proofErr w:type="spellStart"/>
-      <w:r>
-        <w:t>undissc_ref</w:t>
-      </w:r>
-      <w:proofErr w:type="spellEnd"/>
-      <w:r>
-        <w:t>) end</w:t>
-      </w:r>
-    </w:p>
-    <w:p>
-      <w:r>
-        <w:t>Local net energy (PE 0) = -8.070843553663E+04 kJ/</w:t>
-      </w:r>
-      <w:proofErr w:type="spellStart"/>
-      <w:r>
-        <w:t>mol</w:t>
-      </w:r>
-      <w:proofErr w:type="spellEnd"/>
-    </w:p>
-    <w:p>
-      <w:r>
-        <w:t xml:space="preserve">  Global net ELEC energy = -8.070843553663E+04 kJ/</w:t>
-      </w:r>
-      <w:proofErr w:type="spellStart"/>
-      <w:r>
-        <w:t>mol</w:t>
-      </w:r>
-      <w:proofErr w:type="spellEnd"/>
-    </w:p>
-    <w:p>
-      <w:pPr>
-        <w:rPr>
-          <w:b/>
-          <w:bCs/>
-        </w:rPr>
-      </w:pPr>
-      <w:r>
-        <w:rPr>
-          <w:b/>
-          <w:bCs/>
-        </w:rPr>
-        <w:t>Only the polar component of solvation</w:t>
-      </w:r>
-    </w:p>
-    <w:p>
-      <w:proofErr w:type="gramStart"/>
-      <w:r>
-        <w:t>print</w:t>
-      </w:r>
-      <w:proofErr w:type="gramEnd"/>
-      <w:r>
-        <w:t xml:space="preserve"> energy 1 (</w:t>
-      </w:r>
-      <w:proofErr w:type="spellStart"/>
-      <w:r>
-        <w:t>ion_solv</w:t>
-      </w:r>
-      <w:proofErr w:type="spellEnd"/>
-      <w:r>
-        <w:t>) - 2 (</w:t>
-      </w:r>
-      <w:proofErr w:type="spellStart"/>
-      <w:r>
-        <w:t>ion_ref</w:t>
-      </w:r>
-      <w:proofErr w:type="spellEnd"/>
-      <w:r>
-        <w:t>) - 3 (</w:t>
-      </w:r>
-      <w:proofErr w:type="spellStart"/>
-      <w:r>
-        <w:t>undissc_solv</w:t>
-      </w:r>
-      <w:proofErr w:type="spellEnd"/>
-      <w:r>
-        <w:t>) + 4 (</w:t>
-      </w:r>
-      <w:proofErr w:type="spellStart"/>
-      <w:r>
-        <w:t>undissc_ref</w:t>
-      </w:r>
-      <w:proofErr w:type="spellEnd"/>
-      <w:r>
-        <w:t>) end</w:t>
-      </w:r>
-    </w:p>
-    <w:p>
-      <w:r>
-        <w:t xml:space="preserve">  Local net energy (PE 0) = 6.614406481887E+04 kJ/</w:t>
-      </w:r>
-      <w:proofErr w:type="spellStart"/>
-      <w:r>
-        <w:t>mol</w:t>
-      </w:r>
-      <w:proofErr w:type="spellEnd"/>
-    </w:p>
-    <w:p>
-      <w:r>
-        <w:t xml:space="preserve">  Global net ELEC energy = 6.614406481887E+04 kJ/</w:t>
-      </w:r>
-      <w:proofErr w:type="spellStart"/>
-      <w:r>
-        <w:t>mol</w:t>
-      </w:r>
-      <w:bookmarkStart w:id="0" w:name="_GoBack"/>
-      <w:bookmarkEnd w:id="0"/>
-      <w:proofErr w:type="spellEnd"/>
-    </w:p>
-    <w:p>
-      <w:pPr>
-        <w:rPr>
-          <w:b/>
-          <w:bCs/>
-        </w:rPr>
-      </w:pPr>
-      <w:proofErr w:type="spellStart"/>
-      <w:r>
-        <w:rPr>
-          <w:b/>
-          <w:bCs/>
-        </w:rPr>
-        <w:t>Params</w:t>
-      </w:r>
-      <w:proofErr w:type="spellEnd"/>
-      <w:r>
-        <w:rPr>
-          <w:b/>
-          <w:bCs/>
+        <w:pStyle w:val="Heading2"/>
+        <w:numPr>
+          <w:ilvl w:val="0"/>
+          <w:numId w:val="1"/>
+        </w:numPr>
+      </w:pPr>
+      <w:r>
+        <w:t>Multigrid method</w:t>
+      </w:r>
+    </w:p>
+    <w:p>
+      <w:pPr>
+        <w:pStyle w:val="Heading3"/>
+      </w:pPr>
+      <w:r>
+        <w:t>Method:</w:t>
+      </w:r>
+    </w:p>
+    <w:p>
+      <w:r>
+        <w:rPr>
+          <w:noProof/>
+          <w:lang w:eastAsia="en-GB" w:bidi="ta-IN"/>
         </w:rPr>
         <w:drawing>
-          <wp:inline distT="0" distB="0" distL="0" distR="0" wp14:anchorId="0F105FF3" wp14:editId="14D934EC">
-            <wp:extent cx="3048000" cy="2575560"/>
+          <wp:inline distT="0" distB="0" distL="0" distR="0" wp14:anchorId="0EC42AC2" wp14:editId="6BEE00F8">
+            <wp:extent cx="3322608" cy="2842506"/>
             <wp:effectExtent l="0" t="0" r="0" b="0"/>
+            <wp:docPr id="6" name="Picture 6"/>
+            <wp:cNvGraphicFramePr>
+              <a:graphicFrameLocks xmlns:a="http://schemas.openxmlformats.org/drawingml/2006/main" noChangeAspect="1"/>
+            </wp:cNvGraphicFramePr>
+            <a:graphic xmlns:a="http://schemas.openxmlformats.org/drawingml/2006/main">
+              <a:graphicData uri="http://schemas.openxmlformats.org/drawingml/2006/picture">
+                <pic:pic xmlns:pic="http://schemas.openxmlformats.org/drawingml/2006/picture">
+                  <pic:nvPicPr>
+                    <pic:cNvPr id="1" name=""/>
+                    <pic:cNvPicPr/>
+                  </pic:nvPicPr>
+                  <pic:blipFill>
+                    <a:blip r:embed="rId6"/>
+                    <a:stretch>
+                      <a:fillRect/>
+                    </a:stretch>
+                  </pic:blipFill>
+                  <pic:spPr>
+                    <a:xfrm>
+                      <a:off x="0" y="0"/>
+                      <a:ext cx="3322608" cy="2842506"/>
+                    </a:xfrm>
+                    <a:prstGeom prst="rect">
+                      <a:avLst/>
+                    </a:prstGeom>
+                  </pic:spPr>
+                </pic:pic>
+              </a:graphicData>
+            </a:graphic>
+          </wp:inline>
+        </w:drawing>
+      </w:r>
+    </w:p>
+    <w:p>
+      <w:r>
+        <w:rPr>
+          <w:noProof/>
+          <w:lang w:eastAsia="en-GB" w:bidi="ta-IN"/>
+        </w:rPr>
+        <w:drawing>
+          <wp:inline distT="0" distB="0" distL="0" distR="0" wp14:anchorId="5565B0AC" wp14:editId="3937A228">
+            <wp:extent cx="5379720" cy="1550857"/>
+            <wp:effectExtent l="0" t="0" r="0" b="0"/>
+            <wp:docPr id="2" name="Picture 2"/>
+            <wp:cNvGraphicFramePr>
+              <a:graphicFrameLocks xmlns:a="http://schemas.openxmlformats.org/drawingml/2006/main" noChangeAspect="1"/>
+            </wp:cNvGraphicFramePr>
+            <a:graphic xmlns:a="http://schemas.openxmlformats.org/drawingml/2006/main">
+              <a:graphicData uri="http://schemas.openxmlformats.org/drawingml/2006/picture">
+                <pic:pic xmlns:pic="http://schemas.openxmlformats.org/drawingml/2006/picture">
+                  <pic:nvPicPr>
+                    <pic:cNvPr id="1" name=""/>
+                    <pic:cNvPicPr/>
+                  </pic:nvPicPr>
+                  <pic:blipFill>
+                    <a:blip r:embed="rId7"/>
+                    <a:stretch>
+                      <a:fillRect/>
+                    </a:stretch>
+                  </pic:blipFill>
+                  <pic:spPr>
+                    <a:xfrm>
+                      <a:off x="0" y="0"/>
+                      <a:ext cx="5414031" cy="1560748"/>
+                    </a:xfrm>
+                    <a:prstGeom prst="rect">
+                      <a:avLst/>
+                    </a:prstGeom>
+                  </pic:spPr>
+                </pic:pic>
+              </a:graphicData>
+            </a:graphic>
+          </wp:inline>
+        </w:drawing>
+      </w:r>
+    </w:p>
+    <w:p>
+      <w:pPr>
+        <w:pStyle w:val="Heading3"/>
+      </w:pPr>
+      <w:r>
+        <w:t>Calculations:</w:t>
+      </w:r>
+    </w:p>
+    <w:p>
+      <w:r>
+        <w:rPr>
+          <w:noProof/>
+          <w:lang w:eastAsia="en-GB" w:bidi="ta-IN"/>
+        </w:rPr>
+        <w:drawing>
+          <wp:inline distT="0" distB="0" distL="0" distR="0" wp14:anchorId="7D6A9FBB" wp14:editId="6202695C">
+            <wp:extent cx="4968239" cy="2413720"/>
+            <wp:effectExtent l="0" t="0" r="4445" b="5715"/>
             <wp:docPr id="1" name="Picture 1"/>
             <wp:cNvGraphicFramePr>
               <a:graphicFrameLocks xmlns:a="http://schemas.openxmlformats.org/drawingml/2006/main" noChangeAspect="1"/>
@@ -332,7 +164,7 @@
                     <pic:cNvPicPr/>
                   </pic:nvPicPr>
                   <pic:blipFill>
-                    <a:blip r:embed="rId4"/>
+                    <a:blip r:embed="rId8"/>
                     <a:stretch>
                       <a:fillRect/>
                     </a:stretch>
@@ -340,7 +172,7 @@
                   <pic:spPr>
                     <a:xfrm>
                       <a:off x="0" y="0"/>
-                      <a:ext cx="3048267" cy="2575786"/>
+                      <a:ext cx="4985438" cy="2422076"/>
                     </a:xfrm>
                     <a:prstGeom prst="rect">
                       <a:avLst/>
@@ -353,6 +185,739 @@
         </w:drawing>
       </w:r>
     </w:p>
+    <w:p>
+      <w:r>
+        <w:lastRenderedPageBreak/>
+        <w:t>Polar Solvation energy = -2.733*10</w:t>
+      </w:r>
+      <w:r>
+        <w:rPr>
+          <w:vertAlign w:val="superscript"/>
+        </w:rPr>
+        <w:t>4</w:t>
+      </w:r>
+      <w:r>
+        <w:t xml:space="preserve"> kJ/mol</w:t>
+      </w:r>
+    </w:p>
+    <w:p>
+      <w:r>
+        <w:t>Total solvation free energy = -1.244755*10</w:t>
+      </w:r>
+      <w:r>
+        <w:rPr>
+          <w:vertAlign w:val="superscript"/>
+        </w:rPr>
+        <w:t>4</w:t>
+      </w:r>
+      <w:r>
+        <w:t xml:space="preserve"> kJ/mol</w:t>
+      </w:r>
+    </w:p>
+    <w:p>
+      <w:pPr>
+        <w:pStyle w:val="Heading2"/>
+        <w:numPr>
+          <w:ilvl w:val="0"/>
+          <w:numId w:val="1"/>
+        </w:numPr>
+      </w:pPr>
+      <w:r>
+        <w:t>Multigrid 2</w:t>
+      </w:r>
+    </w:p>
+    <w:p>
+      <w:r>
+        <w:rPr>
+          <w:noProof/>
+          <w:lang w:eastAsia="en-GB" w:bidi="ta-IN"/>
+        </w:rPr>
+        <w:drawing>
+          <wp:inline distT="0" distB="0" distL="0" distR="0" wp14:anchorId="19FCF380" wp14:editId="405492CE">
+            <wp:extent cx="4855210" cy="2329167"/>
+            <wp:effectExtent l="0" t="0" r="2540" b="0"/>
+            <wp:docPr id="7" name="Picture 7"/>
+            <wp:cNvGraphicFramePr>
+              <a:graphicFrameLocks xmlns:a="http://schemas.openxmlformats.org/drawingml/2006/main" noChangeAspect="1"/>
+            </wp:cNvGraphicFramePr>
+            <a:graphic xmlns:a="http://schemas.openxmlformats.org/drawingml/2006/main">
+              <a:graphicData uri="http://schemas.openxmlformats.org/drawingml/2006/picture">
+                <pic:pic xmlns:pic="http://schemas.openxmlformats.org/drawingml/2006/picture">
+                  <pic:nvPicPr>
+                    <pic:cNvPr id="1" name=""/>
+                    <pic:cNvPicPr/>
+                  </pic:nvPicPr>
+                  <pic:blipFill>
+                    <a:blip r:embed="rId9"/>
+                    <a:stretch>
+                      <a:fillRect/>
+                    </a:stretch>
+                  </pic:blipFill>
+                  <pic:spPr>
+                    <a:xfrm>
+                      <a:off x="0" y="0"/>
+                      <a:ext cx="4864351" cy="2333552"/>
+                    </a:xfrm>
+                    <a:prstGeom prst="rect">
+                      <a:avLst/>
+                    </a:prstGeom>
+                  </pic:spPr>
+                </pic:pic>
+              </a:graphicData>
+            </a:graphic>
+          </wp:inline>
+        </w:drawing>
+      </w:r>
+    </w:p>
+    <w:p>
+      <w:r>
+        <w:rPr>
+          <w:noProof/>
+          <w:lang w:eastAsia="en-GB" w:bidi="ta-IN"/>
+        </w:rPr>
+        <w:drawing>
+          <wp:inline distT="0" distB="0" distL="0" distR="0" wp14:anchorId="307F3113" wp14:editId="5423D93D">
+            <wp:extent cx="1943268" cy="548688"/>
+            <wp:effectExtent l="0" t="0" r="0" b="3810"/>
+            <wp:docPr id="8" name="Picture 8"/>
+            <wp:cNvGraphicFramePr>
+              <a:graphicFrameLocks xmlns:a="http://schemas.openxmlformats.org/drawingml/2006/main" noChangeAspect="1"/>
+            </wp:cNvGraphicFramePr>
+            <a:graphic xmlns:a="http://schemas.openxmlformats.org/drawingml/2006/main">
+              <a:graphicData uri="http://schemas.openxmlformats.org/drawingml/2006/picture">
+                <pic:pic xmlns:pic="http://schemas.openxmlformats.org/drawingml/2006/picture">
+                  <pic:nvPicPr>
+                    <pic:cNvPr id="1" name=""/>
+                    <pic:cNvPicPr/>
+                  </pic:nvPicPr>
+                  <pic:blipFill>
+                    <a:blip r:embed="rId10"/>
+                    <a:stretch>
+                      <a:fillRect/>
+                    </a:stretch>
+                  </pic:blipFill>
+                  <pic:spPr>
+                    <a:xfrm>
+                      <a:off x="0" y="0"/>
+                      <a:ext cx="1943268" cy="548688"/>
+                    </a:xfrm>
+                    <a:prstGeom prst="rect">
+                      <a:avLst/>
+                    </a:prstGeom>
+                  </pic:spPr>
+                </pic:pic>
+              </a:graphicData>
+            </a:graphic>
+          </wp:inline>
+        </w:drawing>
+      </w:r>
+    </w:p>
+    <w:p>
+      <w:pPr>
+        <w:pStyle w:val="Heading2"/>
+        <w:numPr>
+          <w:ilvl w:val="0"/>
+          <w:numId w:val="1"/>
+        </w:numPr>
+      </w:pPr>
+      <w:r>
+        <w:t>Multigrid 3</w:t>
+      </w:r>
+    </w:p>
+    <w:p>
+      <w:r>
+        <w:rPr>
+          <w:noProof/>
+          <w:lang w:eastAsia="en-GB" w:bidi="ta-IN"/>
+        </w:rPr>
+        <w:drawing>
+          <wp:inline distT="0" distB="0" distL="0" distR="0" wp14:anchorId="2B142C5D" wp14:editId="3AF60843">
+            <wp:extent cx="5464275" cy="2590475"/>
+            <wp:effectExtent l="0" t="0" r="3175" b="635"/>
+            <wp:docPr id="9" name="Picture 9"/>
+            <wp:cNvGraphicFramePr>
+              <a:graphicFrameLocks xmlns:a="http://schemas.openxmlformats.org/drawingml/2006/main" noChangeAspect="1"/>
+            </wp:cNvGraphicFramePr>
+            <a:graphic xmlns:a="http://schemas.openxmlformats.org/drawingml/2006/main">
+              <a:graphicData uri="http://schemas.openxmlformats.org/drawingml/2006/picture">
+                <pic:pic xmlns:pic="http://schemas.openxmlformats.org/drawingml/2006/picture">
+                  <pic:nvPicPr>
+                    <pic:cNvPr id="1" name=""/>
+                    <pic:cNvPicPr/>
+                  </pic:nvPicPr>
+                  <pic:blipFill>
+                    <a:blip r:embed="rId11"/>
+                    <a:stretch>
+                      <a:fillRect/>
+                    </a:stretch>
+                  </pic:blipFill>
+                  <pic:spPr>
+                    <a:xfrm>
+                      <a:off x="0" y="0"/>
+                      <a:ext cx="5474796" cy="2595463"/>
+                    </a:xfrm>
+                    <a:prstGeom prst="rect">
+                      <a:avLst/>
+                    </a:prstGeom>
+                  </pic:spPr>
+                </pic:pic>
+              </a:graphicData>
+            </a:graphic>
+          </wp:inline>
+        </w:drawing>
+      </w:r>
+    </w:p>
+    <w:p>
+      <w:r>
+        <w:rPr>
+          <w:noProof/>
+          <w:lang w:eastAsia="en-GB" w:bidi="ta-IN"/>
+        </w:rPr>
+        <w:drawing>
+          <wp:inline distT="0" distB="0" distL="0" distR="0" wp14:anchorId="6D4CA6CD" wp14:editId="1AC10691">
+            <wp:extent cx="1447925" cy="510584"/>
+            <wp:effectExtent l="0" t="0" r="0" b="3810"/>
+            <wp:docPr id="10" name="Picture 10"/>
+            <wp:cNvGraphicFramePr>
+              <a:graphicFrameLocks xmlns:a="http://schemas.openxmlformats.org/drawingml/2006/main" noChangeAspect="1"/>
+            </wp:cNvGraphicFramePr>
+            <a:graphic xmlns:a="http://schemas.openxmlformats.org/drawingml/2006/main">
+              <a:graphicData uri="http://schemas.openxmlformats.org/drawingml/2006/picture">
+                <pic:pic xmlns:pic="http://schemas.openxmlformats.org/drawingml/2006/picture">
+                  <pic:nvPicPr>
+                    <pic:cNvPr id="1" name=""/>
+                    <pic:cNvPicPr/>
+                  </pic:nvPicPr>
+                  <pic:blipFill>
+                    <a:blip r:embed="rId12"/>
+                    <a:stretch>
+                      <a:fillRect/>
+                    </a:stretch>
+                  </pic:blipFill>
+                  <pic:spPr>
+                    <a:xfrm>
+                      <a:off x="0" y="0"/>
+                      <a:ext cx="1447925" cy="510584"/>
+                    </a:xfrm>
+                    <a:prstGeom prst="rect">
+                      <a:avLst/>
+                    </a:prstGeom>
+                  </pic:spPr>
+                </pic:pic>
+              </a:graphicData>
+            </a:graphic>
+          </wp:inline>
+        </w:drawing>
+      </w:r>
+    </w:p>
+    <w:p>
+      <w:pPr>
+        <w:pStyle w:val="Heading2"/>
+        <w:numPr>
+          <w:ilvl w:val="0"/>
+          <w:numId w:val="1"/>
+        </w:numPr>
+      </w:pPr>
+      <w:r>
+        <w:lastRenderedPageBreak/>
+        <w:t>Geometric Flow Solvation</w:t>
+      </w:r>
+    </w:p>
+    <w:p>
+      <w:pPr>
+        <w:pStyle w:val="Heading3"/>
+      </w:pPr>
+      <w:r>
+        <w:t>Method: molecule chosen: pdb with ions</w:t>
+      </w:r>
+    </w:p>
+    <w:p>
+      <w:r>
+        <w:rPr>
+          <w:noProof/>
+          <w:lang w:eastAsia="en-GB" w:bidi="ta-IN"/>
+        </w:rPr>
+        <w:drawing>
+          <wp:inline distT="0" distB="0" distL="0" distR="0" wp14:anchorId="2EF3378D" wp14:editId="4B35DE9E">
+            <wp:extent cx="1805940" cy="1345165"/>
+            <wp:effectExtent l="0" t="0" r="3810" b="7620"/>
+            <wp:docPr id="4" name="Picture 4"/>
+            <wp:cNvGraphicFramePr>
+              <a:graphicFrameLocks xmlns:a="http://schemas.openxmlformats.org/drawingml/2006/main" noChangeAspect="1"/>
+            </wp:cNvGraphicFramePr>
+            <a:graphic xmlns:a="http://schemas.openxmlformats.org/drawingml/2006/main">
+              <a:graphicData uri="http://schemas.openxmlformats.org/drawingml/2006/picture">
+                <pic:pic xmlns:pic="http://schemas.openxmlformats.org/drawingml/2006/picture">
+                  <pic:nvPicPr>
+                    <pic:cNvPr id="1" name=""/>
+                    <pic:cNvPicPr/>
+                  </pic:nvPicPr>
+                  <pic:blipFill>
+                    <a:blip r:embed="rId13"/>
+                    <a:stretch>
+                      <a:fillRect/>
+                    </a:stretch>
+                  </pic:blipFill>
+                  <pic:spPr>
+                    <a:xfrm>
+                      <a:off x="0" y="0"/>
+                      <a:ext cx="1838894" cy="1369711"/>
+                    </a:xfrm>
+                    <a:prstGeom prst="rect">
+                      <a:avLst/>
+                    </a:prstGeom>
+                  </pic:spPr>
+                </pic:pic>
+              </a:graphicData>
+            </a:graphic>
+          </wp:inline>
+        </w:drawing>
+      </w:r>
+    </w:p>
+    <w:p>
+      <w:pPr>
+        <w:pStyle w:val="Heading3"/>
+      </w:pPr>
+      <w:r>
+        <w:t>Results:</w:t>
+      </w:r>
+    </w:p>
+    <w:p>
+      <w:r>
+        <w:rPr>
+          <w:noProof/>
+          <w:lang w:eastAsia="en-GB" w:bidi="ta-IN"/>
+        </w:rPr>
+        <w:drawing>
+          <wp:inline distT="0" distB="0" distL="0" distR="0" wp14:anchorId="6BC0E509" wp14:editId="6B2AA281">
+            <wp:extent cx="3261643" cy="617273"/>
+            <wp:effectExtent l="0" t="0" r="0" b="0"/>
+            <wp:docPr id="5" name="Picture 5"/>
+            <wp:cNvGraphicFramePr>
+              <a:graphicFrameLocks xmlns:a="http://schemas.openxmlformats.org/drawingml/2006/main" noChangeAspect="1"/>
+            </wp:cNvGraphicFramePr>
+            <a:graphic xmlns:a="http://schemas.openxmlformats.org/drawingml/2006/main">
+              <a:graphicData uri="http://schemas.openxmlformats.org/drawingml/2006/picture">
+                <pic:pic xmlns:pic="http://schemas.openxmlformats.org/drawingml/2006/picture">
+                  <pic:nvPicPr>
+                    <pic:cNvPr id="1" name=""/>
+                    <pic:cNvPicPr/>
+                  </pic:nvPicPr>
+                  <pic:blipFill>
+                    <a:blip r:embed="rId14"/>
+                    <a:stretch>
+                      <a:fillRect/>
+                    </a:stretch>
+                  </pic:blipFill>
+                  <pic:spPr>
+                    <a:xfrm>
+                      <a:off x="0" y="0"/>
+                      <a:ext cx="3261643" cy="617273"/>
+                    </a:xfrm>
+                    <a:prstGeom prst="rect">
+                      <a:avLst/>
+                    </a:prstGeom>
+                  </pic:spPr>
+                </pic:pic>
+              </a:graphicData>
+            </a:graphic>
+          </wp:inline>
+        </w:drawing>
+      </w:r>
+    </w:p>
+    <w:p>
+      <w:pPr>
+        <w:rPr>
+          <w:b/>
+          <w:bCs/>
+        </w:rPr>
+      </w:pPr>
+      <w:r>
+        <w:rPr>
+          <w:b/>
+          <w:bCs/>
+        </w:rPr>
+        <w:t>After decreasing etol to 0.000001</w:t>
+      </w:r>
+    </w:p>
+    <w:p>
+      <w:r>
+        <w:rPr>
+          <w:noProof/>
+          <w:lang w:eastAsia="en-GB" w:bidi="ta-IN"/>
+        </w:rPr>
+        <w:drawing>
+          <wp:inline distT="0" distB="0" distL="0" distR="0" wp14:anchorId="2BEA3286" wp14:editId="255E7D28">
+            <wp:extent cx="4823878" cy="777307"/>
+            <wp:effectExtent l="0" t="0" r="0" b="3810"/>
+            <wp:docPr id="3" name="Picture 3"/>
+            <wp:cNvGraphicFramePr>
+              <a:graphicFrameLocks xmlns:a="http://schemas.openxmlformats.org/drawingml/2006/main" noChangeAspect="1"/>
+            </wp:cNvGraphicFramePr>
+            <a:graphic xmlns:a="http://schemas.openxmlformats.org/drawingml/2006/main">
+              <a:graphicData uri="http://schemas.openxmlformats.org/drawingml/2006/picture">
+                <pic:pic xmlns:pic="http://schemas.openxmlformats.org/drawingml/2006/picture">
+                  <pic:nvPicPr>
+                    <pic:cNvPr id="1" name=""/>
+                    <pic:cNvPicPr/>
+                  </pic:nvPicPr>
+                  <pic:blipFill>
+                    <a:blip r:embed="rId15"/>
+                    <a:stretch>
+                      <a:fillRect/>
+                    </a:stretch>
+                  </pic:blipFill>
+                  <pic:spPr>
+                    <a:xfrm>
+                      <a:off x="0" y="0"/>
+                      <a:ext cx="4823878" cy="777307"/>
+                    </a:xfrm>
+                    <a:prstGeom prst="rect">
+                      <a:avLst/>
+                    </a:prstGeom>
+                  </pic:spPr>
+                </pic:pic>
+              </a:graphicData>
+            </a:graphic>
+          </wp:inline>
+        </w:drawing>
+      </w:r>
+    </w:p>
+    <w:p>
+      <w:pPr>
+        <w:pStyle w:val="Heading2"/>
+        <w:numPr>
+          <w:ilvl w:val="0"/>
+          <w:numId w:val="1"/>
+        </w:numPr>
+      </w:pPr>
+      <w:r>
+        <w:t>TABI</w:t>
+      </w:r>
+    </w:p>
+    <w:p>
+      <w:pPr>
+        <w:rPr>
+          <w:b/>
+          <w:bCs/>
+        </w:rPr>
+      </w:pPr>
+      <w:r>
+        <w:rPr>
+          <w:b/>
+          <w:bCs/>
+        </w:rPr>
+        <w:t>Solvation energy and free energy of undissociated PAA</w:t>
+      </w:r>
+    </w:p>
+    <w:p>
+      <w:r>
+        <w:rPr>
+          <w:noProof/>
+          <w:lang w:eastAsia="en-GB" w:bidi="ta-IN"/>
+        </w:rPr>
+        <w:drawing>
+          <wp:inline distT="0" distB="0" distL="0" distR="0" wp14:anchorId="0C9420F8" wp14:editId="7FE6D11A">
+            <wp:extent cx="2270957" cy="3337849"/>
+            <wp:effectExtent l="0" t="0" r="0" b="0"/>
+            <wp:docPr id="12" name="Picture 12"/>
+            <wp:cNvGraphicFramePr>
+              <a:graphicFrameLocks xmlns:a="http://schemas.openxmlformats.org/drawingml/2006/main" noChangeAspect="1"/>
+            </wp:cNvGraphicFramePr>
+            <a:graphic xmlns:a="http://schemas.openxmlformats.org/drawingml/2006/main">
+              <a:graphicData uri="http://schemas.openxmlformats.org/drawingml/2006/picture">
+                <pic:pic xmlns:pic="http://schemas.openxmlformats.org/drawingml/2006/picture">
+                  <pic:nvPicPr>
+                    <pic:cNvPr id="1" name=""/>
+                    <pic:cNvPicPr/>
+                  </pic:nvPicPr>
+                  <pic:blipFill>
+                    <a:blip r:embed="rId16"/>
+                    <a:stretch>
+                      <a:fillRect/>
+                    </a:stretch>
+                  </pic:blipFill>
+                  <pic:spPr>
+                    <a:xfrm>
+                      <a:off x="0" y="0"/>
+                      <a:ext cx="2270957" cy="3337849"/>
+                    </a:xfrm>
+                    <a:prstGeom prst="rect">
+                      <a:avLst/>
+                    </a:prstGeom>
+                  </pic:spPr>
+                </pic:pic>
+              </a:graphicData>
+            </a:graphic>
+          </wp:inline>
+        </w:drawing>
+      </w:r>
+    </w:p>
+    <w:p>
+      <w:r>
+        <w:rPr>
+          <w:noProof/>
+          <w:lang w:eastAsia="en-GB" w:bidi="ta-IN"/>
+        </w:rPr>
+        <w:lastRenderedPageBreak/>
+        <w:drawing>
+          <wp:inline distT="0" distB="0" distL="0" distR="0" wp14:anchorId="2EA36F14" wp14:editId="62117C32">
+            <wp:extent cx="5067739" cy="3391194"/>
+            <wp:effectExtent l="0" t="0" r="0" b="0"/>
+            <wp:docPr id="11" name="Picture 11"/>
+            <wp:cNvGraphicFramePr>
+              <a:graphicFrameLocks xmlns:a="http://schemas.openxmlformats.org/drawingml/2006/main" noChangeAspect="1"/>
+            </wp:cNvGraphicFramePr>
+            <a:graphic xmlns:a="http://schemas.openxmlformats.org/drawingml/2006/main">
+              <a:graphicData uri="http://schemas.openxmlformats.org/drawingml/2006/picture">
+                <pic:pic xmlns:pic="http://schemas.openxmlformats.org/drawingml/2006/picture">
+                  <pic:nvPicPr>
+                    <pic:cNvPr id="1" name=""/>
+                    <pic:cNvPicPr/>
+                  </pic:nvPicPr>
+                  <pic:blipFill>
+                    <a:blip r:embed="rId17"/>
+                    <a:stretch>
+                      <a:fillRect/>
+                    </a:stretch>
+                  </pic:blipFill>
+                  <pic:spPr>
+                    <a:xfrm>
+                      <a:off x="0" y="0"/>
+                      <a:ext cx="5067739" cy="3391194"/>
+                    </a:xfrm>
+                    <a:prstGeom prst="rect">
+                      <a:avLst/>
+                    </a:prstGeom>
+                  </pic:spPr>
+                </pic:pic>
+              </a:graphicData>
+            </a:graphic>
+          </wp:inline>
+        </w:drawing>
+      </w:r>
+    </w:p>
+    <w:p>
+      <w:pPr>
+        <w:rPr>
+          <w:b/>
+          <w:bCs/>
+        </w:rPr>
+      </w:pPr>
+      <w:r>
+        <w:rPr>
+          <w:b/>
+          <w:bCs/>
+        </w:rPr>
+        <w:t>Solvation and free energy of dissociated PAA</w:t>
+      </w:r>
+    </w:p>
+    <w:p>
+      <w:r>
+        <w:rPr>
+          <w:noProof/>
+          <w:lang w:eastAsia="en-GB" w:bidi="ta-IN"/>
+        </w:rPr>
+        <w:drawing>
+          <wp:inline distT="0" distB="0" distL="0" distR="0" wp14:anchorId="169FA435" wp14:editId="2C9E75D3">
+            <wp:extent cx="2583404" cy="3787468"/>
+            <wp:effectExtent l="0" t="0" r="7620" b="3810"/>
+            <wp:docPr id="14" name="Picture 14"/>
+            <wp:cNvGraphicFramePr>
+              <a:graphicFrameLocks xmlns:a="http://schemas.openxmlformats.org/drawingml/2006/main" noChangeAspect="1"/>
+            </wp:cNvGraphicFramePr>
+            <a:graphic xmlns:a="http://schemas.openxmlformats.org/drawingml/2006/main">
+              <a:graphicData uri="http://schemas.openxmlformats.org/drawingml/2006/picture">
+                <pic:pic xmlns:pic="http://schemas.openxmlformats.org/drawingml/2006/picture">
+                  <pic:nvPicPr>
+                    <pic:cNvPr id="1" name=""/>
+                    <pic:cNvPicPr/>
+                  </pic:nvPicPr>
+                  <pic:blipFill>
+                    <a:blip r:embed="rId18"/>
+                    <a:stretch>
+                      <a:fillRect/>
+                    </a:stretch>
+                  </pic:blipFill>
+                  <pic:spPr>
+                    <a:xfrm>
+                      <a:off x="0" y="0"/>
+                      <a:ext cx="2583404" cy="3787468"/>
+                    </a:xfrm>
+                    <a:prstGeom prst="rect">
+                      <a:avLst/>
+                    </a:prstGeom>
+                  </pic:spPr>
+                </pic:pic>
+              </a:graphicData>
+            </a:graphic>
+          </wp:inline>
+        </w:drawing>
+      </w:r>
+    </w:p>
+    <w:p>
+      <w:pPr>
+        <w:rPr>
+          <w:b/>
+          <w:bCs/>
+        </w:rPr>
+      </w:pPr>
+      <w:r>
+        <w:rPr>
+          <w:b/>
+          <w:bCs/>
+        </w:rPr>
+        <w:t>Used SES Nanoshaper</w:t>
+      </w:r>
+    </w:p>
+    <w:p>
+      <w:pPr>
+        <w:rPr>
+          <w:b/>
+          <w:bCs/>
+        </w:rPr>
+      </w:pPr>
+    </w:p>
+    <w:p>
+      <w:r>
+        <w:rPr>
+          <w:noProof/>
+          <w:lang w:eastAsia="en-GB" w:bidi="ta-IN"/>
+        </w:rPr>
+        <w:lastRenderedPageBreak/>
+        <w:drawing>
+          <wp:inline distT="0" distB="0" distL="0" distR="0" wp14:anchorId="006C73FA" wp14:editId="48DDEECC">
+            <wp:extent cx="4854361" cy="3147333"/>
+            <wp:effectExtent l="0" t="0" r="3810" b="0"/>
+            <wp:docPr id="13" name="Picture 13"/>
+            <wp:cNvGraphicFramePr>
+              <a:graphicFrameLocks xmlns:a="http://schemas.openxmlformats.org/drawingml/2006/main" noChangeAspect="1"/>
+            </wp:cNvGraphicFramePr>
+            <a:graphic xmlns:a="http://schemas.openxmlformats.org/drawingml/2006/main">
+              <a:graphicData uri="http://schemas.openxmlformats.org/drawingml/2006/picture">
+                <pic:pic xmlns:pic="http://schemas.openxmlformats.org/drawingml/2006/picture">
+                  <pic:nvPicPr>
+                    <pic:cNvPr id="1" name=""/>
+                    <pic:cNvPicPr/>
+                  </pic:nvPicPr>
+                  <pic:blipFill>
+                    <a:blip r:embed="rId19"/>
+                    <a:stretch>
+                      <a:fillRect/>
+                    </a:stretch>
+                  </pic:blipFill>
+                  <pic:spPr>
+                    <a:xfrm>
+                      <a:off x="0" y="0"/>
+                      <a:ext cx="4854361" cy="3147333"/>
+                    </a:xfrm>
+                    <a:prstGeom prst="rect">
+                      <a:avLst/>
+                    </a:prstGeom>
+                  </pic:spPr>
+                </pic:pic>
+              </a:graphicData>
+            </a:graphic>
+          </wp:inline>
+        </w:drawing>
+      </w:r>
+    </w:p>
+    <w:p>
+      <w:pPr>
+        <w:rPr>
+          <w:b/>
+          <w:bCs/>
+        </w:rPr>
+      </w:pPr>
+      <w:r>
+        <w:rPr>
+          <w:b/>
+          <w:bCs/>
+        </w:rPr>
+        <w:t>Solvation energy and free energy of undissociated PAA</w:t>
+      </w:r>
+      <w:r>
+        <w:rPr>
+          <w:b/>
+          <w:bCs/>
+        </w:rPr>
+        <w:t xml:space="preserve"> using SES Nanoshaper</w:t>
+      </w:r>
+    </w:p>
+    <w:p>
+      <w:pPr>
+        <w:rPr>
+          <w:b/>
+          <w:bCs/>
+        </w:rPr>
+      </w:pPr>
+      <w:r>
+        <w:rPr>
+          <w:b/>
+          <w:bCs/>
+        </w:rPr>
+        <w:drawing>
+          <wp:inline distT="0" distB="0" distL="0" distR="0" wp14:anchorId="3FAFD67D" wp14:editId="3E31CD01">
+            <wp:extent cx="5243014" cy="3139712"/>
+            <wp:effectExtent l="0" t="0" r="0" b="3810"/>
+            <wp:docPr id="15" name="Picture 15"/>
+            <wp:cNvGraphicFramePr>
+              <a:graphicFrameLocks xmlns:a="http://schemas.openxmlformats.org/drawingml/2006/main" noChangeAspect="1"/>
+            </wp:cNvGraphicFramePr>
+            <a:graphic xmlns:a="http://schemas.openxmlformats.org/drawingml/2006/main">
+              <a:graphicData uri="http://schemas.openxmlformats.org/drawingml/2006/picture">
+                <pic:pic xmlns:pic="http://schemas.openxmlformats.org/drawingml/2006/picture">
+                  <pic:nvPicPr>
+                    <pic:cNvPr id="1" name=""/>
+                    <pic:cNvPicPr/>
+                  </pic:nvPicPr>
+                  <pic:blipFill>
+                    <a:blip r:embed="rId20"/>
+                    <a:stretch>
+                      <a:fillRect/>
+                    </a:stretch>
+                  </pic:blipFill>
+                  <pic:spPr>
+                    <a:xfrm>
+                      <a:off x="0" y="0"/>
+                      <a:ext cx="5243014" cy="3139712"/>
+                    </a:xfrm>
+                    <a:prstGeom prst="rect">
+                      <a:avLst/>
+                    </a:prstGeom>
+                  </pic:spPr>
+                </pic:pic>
+              </a:graphicData>
+            </a:graphic>
+          </wp:inline>
+        </w:drawing>
+      </w:r>
+    </w:p>
+    <w:p>
+      <w:pPr>
+        <w:rPr>
+          <w:b/>
+          <w:bCs/>
+        </w:rPr>
+      </w:pPr>
+      <w:r>
+        <w:rPr>
+          <w:b/>
+          <w:bCs/>
+        </w:rPr>
+        <w:t>Therefore, Polar solvation energy = -4*10^4+6.86*10^3 = -3.382*10^4</w:t>
+      </w:r>
+    </w:p>
+    <w:p>
+      <w:pPr>
+        <w:rPr>
+          <w:b/>
+          <w:bCs/>
+        </w:rPr>
+      </w:pPr>
+      <w:bookmarkStart w:id="0" w:name="_GoBack"/>
+      <w:bookmarkEnd w:id="0"/>
+    </w:p>
     <w:p/>
     <w:sectPr>
       <w:pgSz w:w="11906" w:h="16838"/>
@@ -362,6 +927,126 @@
     </w:sectPr>
   </w:body>
 </w:document>
+</file>
+
+<file path=word/numbering.xml><?xml version="1.0" encoding="utf-8"?>
+<w:numbering xmlns:wpc="http://schemas.microsoft.com/office/word/2010/wordprocessingCanvas" xmlns:mc="http://schemas.openxmlformats.org/markup-compatibility/2006" xmlns:o="urn:schemas-microsoft-com:office:office" xmlns:r="http://schemas.openxmlformats.org/officeDocument/2006/relationships" xmlns:m="http://schemas.openxmlformats.org/officeDocument/2006/math" xmlns:v="urn:schemas-microsoft-com:vml" xmlns:wp14="http://schemas.microsoft.com/office/word/2010/wordprocessingDrawing" xmlns:wp="http://schemas.openxmlformats.org/drawingml/2006/wordprocessingDrawing" xmlns:w10="urn:schemas-microsoft-com:office:word" xmlns:w="http://schemas.openxmlformats.org/wordprocessingml/2006/main" xmlns:w14="http://schemas.microsoft.com/office/word/2010/wordml" xmlns:w15="http://schemas.microsoft.com/office/word/2012/wordml" xmlns:wpg="http://schemas.microsoft.com/office/word/2010/wordprocessingGroup" xmlns:wpi="http://schemas.microsoft.com/office/word/2010/wordprocessingInk" xmlns:wne="http://schemas.microsoft.com/office/word/2006/wordml" xmlns:wps="http://schemas.microsoft.com/office/word/2010/wordprocessingShape" mc:Ignorable="w14 w15 wp14">
+  <w:abstractNum w:abstractNumId="0">
+    <w:nsid w:val="04295384"/>
+    <w:multiLevelType w:val="hybridMultilevel"/>
+    <w:tmpl w:val="4CB89676"/>
+    <w:lvl w:ilvl="0" w:tplc="1BE22E58">
+      <w:numFmt w:val="bullet"/>
+      <w:lvlText w:val=""/>
+      <w:lvlJc w:val="left"/>
+      <w:pPr>
+        <w:ind w:left="720" w:hanging="360"/>
+      </w:pPr>
+      <w:rPr>
+        <w:rFonts w:ascii="Wingdings" w:eastAsiaTheme="majorEastAsia" w:hAnsi="Wingdings" w:cstheme="majorBidi" w:hint="default"/>
+      </w:rPr>
+    </w:lvl>
+    <w:lvl w:ilvl="1" w:tplc="08090003" w:tentative="1">
+      <w:start w:val="1"/>
+      <w:numFmt w:val="bullet"/>
+      <w:lvlText w:val="o"/>
+      <w:lvlJc w:val="left"/>
+      <w:pPr>
+        <w:ind w:left="1440" w:hanging="360"/>
+      </w:pPr>
+      <w:rPr>
+        <w:rFonts w:ascii="Courier New" w:hAnsi="Courier New" w:cs="Courier New" w:hint="default"/>
+      </w:rPr>
+    </w:lvl>
+    <w:lvl w:ilvl="2" w:tplc="08090005" w:tentative="1">
+      <w:start w:val="1"/>
+      <w:numFmt w:val="bullet"/>
+      <w:lvlText w:val=""/>
+      <w:lvlJc w:val="left"/>
+      <w:pPr>
+        <w:ind w:left="2160" w:hanging="360"/>
+      </w:pPr>
+      <w:rPr>
+        <w:rFonts w:ascii="Wingdings" w:hAnsi="Wingdings" w:hint="default"/>
+      </w:rPr>
+    </w:lvl>
+    <w:lvl w:ilvl="3" w:tplc="08090001" w:tentative="1">
+      <w:start w:val="1"/>
+      <w:numFmt w:val="bullet"/>
+      <w:lvlText w:val=""/>
+      <w:lvlJc w:val="left"/>
+      <w:pPr>
+        <w:ind w:left="2880" w:hanging="360"/>
+      </w:pPr>
+      <w:rPr>
+        <w:rFonts w:ascii="Symbol" w:hAnsi="Symbol" w:hint="default"/>
+      </w:rPr>
+    </w:lvl>
+    <w:lvl w:ilvl="4" w:tplc="08090003" w:tentative="1">
+      <w:start w:val="1"/>
+      <w:numFmt w:val="bullet"/>
+      <w:lvlText w:val="o"/>
+      <w:lvlJc w:val="left"/>
+      <w:pPr>
+        <w:ind w:left="3600" w:hanging="360"/>
+      </w:pPr>
+      <w:rPr>
+        <w:rFonts w:ascii="Courier New" w:hAnsi="Courier New" w:cs="Courier New" w:hint="default"/>
+      </w:rPr>
+    </w:lvl>
+    <w:lvl w:ilvl="5" w:tplc="08090005" w:tentative="1">
+      <w:start w:val="1"/>
+      <w:numFmt w:val="bullet"/>
+      <w:lvlText w:val=""/>
+      <w:lvlJc w:val="left"/>
+      <w:pPr>
+        <w:ind w:left="4320" w:hanging="360"/>
+      </w:pPr>
+      <w:rPr>
+        <w:rFonts w:ascii="Wingdings" w:hAnsi="Wingdings" w:hint="default"/>
+      </w:rPr>
+    </w:lvl>
+    <w:lvl w:ilvl="6" w:tplc="08090001" w:tentative="1">
+      <w:start w:val="1"/>
+      <w:numFmt w:val="bullet"/>
+      <w:lvlText w:val=""/>
+      <w:lvlJc w:val="left"/>
+      <w:pPr>
+        <w:ind w:left="5040" w:hanging="360"/>
+      </w:pPr>
+      <w:rPr>
+        <w:rFonts w:ascii="Symbol" w:hAnsi="Symbol" w:hint="default"/>
+      </w:rPr>
+    </w:lvl>
+    <w:lvl w:ilvl="7" w:tplc="08090003" w:tentative="1">
+      <w:start w:val="1"/>
+      <w:numFmt w:val="bullet"/>
+      <w:lvlText w:val="o"/>
+      <w:lvlJc w:val="left"/>
+      <w:pPr>
+        <w:ind w:left="5760" w:hanging="360"/>
+      </w:pPr>
+      <w:rPr>
+        <w:rFonts w:ascii="Courier New" w:hAnsi="Courier New" w:cs="Courier New" w:hint="default"/>
+      </w:rPr>
+    </w:lvl>
+    <w:lvl w:ilvl="8" w:tplc="08090005" w:tentative="1">
+      <w:start w:val="1"/>
+      <w:numFmt w:val="bullet"/>
+      <w:lvlText w:val=""/>
+      <w:lvlJc w:val="left"/>
+      <w:pPr>
+        <w:ind w:left="6480" w:hanging="360"/>
+      </w:pPr>
+      <w:rPr>
+        <w:rFonts w:ascii="Wingdings" w:hAnsi="Wingdings" w:hint="default"/>
+      </w:rPr>
+    </w:lvl>
+  </w:abstractNum>
+  <w:num w:numId="1">
+    <w:abstractNumId w:val="0"/>
+  </w:num>
+</w:numbering>
 </file>
 
 <file path=word/styles.xml><?xml version="1.0" encoding="utf-8"?>
@@ -779,6 +1464,50 @@
       <w:szCs w:val="32"/>
     </w:rPr>
   </w:style>
+  <w:style w:type="paragraph" w:styleId="Heading2">
+    <w:name w:val="heading 2"/>
+    <w:basedOn w:val="Normal"/>
+    <w:next w:val="Normal"/>
+    <w:link w:val="Heading2Char"/>
+    <w:uiPriority w:val="9"/>
+    <w:unhideWhenUsed/>
+    <w:qFormat/>
+    <w:rsid w:val="00BD1242"/>
+    <w:pPr>
+      <w:keepNext/>
+      <w:keepLines/>
+      <w:spacing w:before="40" w:after="0"/>
+      <w:outlineLvl w:val="1"/>
+    </w:pPr>
+    <w:rPr>
+      <w:rFonts w:asciiTheme="majorHAnsi" w:eastAsiaTheme="majorEastAsia" w:hAnsiTheme="majorHAnsi" w:cstheme="majorBidi"/>
+      <w:color w:val="2E74B5" w:themeColor="accent1" w:themeShade="BF"/>
+      <w:sz w:val="26"/>
+      <w:szCs w:val="26"/>
+    </w:rPr>
+  </w:style>
+  <w:style w:type="paragraph" w:styleId="Heading3">
+    <w:name w:val="heading 3"/>
+    <w:basedOn w:val="Normal"/>
+    <w:next w:val="Normal"/>
+    <w:link w:val="Heading3Char"/>
+    <w:uiPriority w:val="9"/>
+    <w:unhideWhenUsed/>
+    <w:qFormat/>
+    <w:rsid w:val="00FF21C5"/>
+    <w:pPr>
+      <w:keepNext/>
+      <w:keepLines/>
+      <w:spacing w:before="40" w:after="0"/>
+      <w:outlineLvl w:val="2"/>
+    </w:pPr>
+    <w:rPr>
+      <w:rFonts w:asciiTheme="majorHAnsi" w:eastAsiaTheme="majorEastAsia" w:hAnsiTheme="majorHAnsi" w:cstheme="majorBidi"/>
+      <w:color w:val="1F4D78" w:themeColor="accent1" w:themeShade="7F"/>
+      <w:sz w:val="24"/>
+      <w:szCs w:val="24"/>
+    </w:rPr>
+  </w:style>
   <w:style w:type="character" w:default="1" w:styleId="DefaultParagraphFont">
     <w:name w:val="Default Paragraph Font"/>
     <w:uiPriority w:val="1"/>
@@ -851,6 +1580,32 @@
       <w:color w:val="2E74B5" w:themeColor="accent1" w:themeShade="BF"/>
       <w:sz w:val="32"/>
       <w:szCs w:val="32"/>
+    </w:rPr>
+  </w:style>
+  <w:style w:type="character" w:customStyle="1" w:styleId="Heading2Char">
+    <w:name w:val="Heading 2 Char"/>
+    <w:basedOn w:val="DefaultParagraphFont"/>
+    <w:link w:val="Heading2"/>
+    <w:uiPriority w:val="9"/>
+    <w:rsid w:val="00BD1242"/>
+    <w:rPr>
+      <w:rFonts w:asciiTheme="majorHAnsi" w:eastAsiaTheme="majorEastAsia" w:hAnsiTheme="majorHAnsi" w:cstheme="majorBidi"/>
+      <w:color w:val="2E74B5" w:themeColor="accent1" w:themeShade="BF"/>
+      <w:sz w:val="26"/>
+      <w:szCs w:val="26"/>
+    </w:rPr>
+  </w:style>
+  <w:style w:type="character" w:customStyle="1" w:styleId="Heading3Char">
+    <w:name w:val="Heading 3 Char"/>
+    <w:basedOn w:val="DefaultParagraphFont"/>
+    <w:link w:val="Heading3"/>
+    <w:uiPriority w:val="9"/>
+    <w:rsid w:val="00FF21C5"/>
+    <w:rPr>
+      <w:rFonts w:asciiTheme="majorHAnsi" w:eastAsiaTheme="majorEastAsia" w:hAnsiTheme="majorHAnsi" w:cstheme="majorBidi"/>
+      <w:color w:val="1F4D78" w:themeColor="accent1" w:themeShade="7F"/>
+      <w:sz w:val="24"/>
+      <w:szCs w:val="24"/>
     </w:rPr>
   </w:style>
 </w:styles>
@@ -1115,4 +1870,16 @@
     </a:ext>
   </a:extLst>
 </a:theme>
+</file>
+
+<file path=customXml/item1.xml><?xml version="1.0" encoding="utf-8"?>
+<b:Sources xmlns:b="http://schemas.openxmlformats.org/officeDocument/2006/bibliography" xmlns="http://schemas.openxmlformats.org/officeDocument/2006/bibliography" SelectedStyle="\APASixthEditionOfficeOnline.xsl" StyleName="APA" Version="6"/>
+</file>
+
+<file path=customXml/itemProps1.xml><?xml version="1.0" encoding="utf-8"?>
+<ds:datastoreItem xmlns:ds="http://schemas.openxmlformats.org/officeDocument/2006/customXml" ds:itemID="{DC936A8A-42AE-4A37-8CAC-9AD66845D3BA}">
+  <ds:schemaRefs>
+    <ds:schemaRef ds:uri="http://schemas.openxmlformats.org/officeDocument/2006/bibliography"/>
+  </ds:schemaRefs>
+</ds:datastoreItem>
 </file>
</xml_diff>

<commit_message>
Surface potentials calculated and visualised in VMD
</commit_message>
<xml_diff>
--- a/PAA/results/final/compilation of results.docx
+++ b/PAA/results/final/compilation of results.docx
@@ -36,8 +36,13 @@
           <w:numId w:val="1"/>
         </w:numPr>
       </w:pPr>
-      <w:r>
-        <w:t>Multigrid method</w:t>
+      <w:proofErr w:type="spellStart"/>
+      <w:r>
+        <w:t>Multigrid</w:t>
+      </w:r>
+      <w:proofErr w:type="spellEnd"/>
+      <w:r>
+        <w:t xml:space="preserve"> method</w:t>
       </w:r>
     </w:p>
     <w:p>
@@ -197,8 +202,13 @@
         <w:t>4</w:t>
       </w:r>
       <w:r>
-        <w:t xml:space="preserve"> kJ/mol</w:t>
-      </w:r>
+        <w:t xml:space="preserve"> kJ/</w:t>
+      </w:r>
+      <w:proofErr w:type="spellStart"/>
+      <w:r>
+        <w:t>mol</w:t>
+      </w:r>
+      <w:proofErr w:type="spellEnd"/>
     </w:p>
     <w:p>
       <w:r>
@@ -211,8 +221,13 @@
         <w:t>4</w:t>
       </w:r>
       <w:r>
-        <w:t xml:space="preserve"> kJ/mol</w:t>
-      </w:r>
+        <w:t xml:space="preserve"> kJ/</w:t>
+      </w:r>
+      <w:proofErr w:type="spellStart"/>
+      <w:r>
+        <w:t>mol</w:t>
+      </w:r>
+      <w:proofErr w:type="spellEnd"/>
     </w:p>
     <w:p>
       <w:pPr>
@@ -222,8 +237,13 @@
           <w:numId w:val="1"/>
         </w:numPr>
       </w:pPr>
-      <w:r>
-        <w:t>Multigrid 2</w:t>
+      <w:proofErr w:type="spellStart"/>
+      <w:r>
+        <w:t>Multigrid</w:t>
+      </w:r>
+      <w:proofErr w:type="spellEnd"/>
+      <w:r>
+        <w:t xml:space="preserve"> 2</w:t>
       </w:r>
     </w:p>
     <w:p>
@@ -320,8 +340,13 @@
           <w:numId w:val="1"/>
         </w:numPr>
       </w:pPr>
-      <w:r>
-        <w:t>Multigrid 3</w:t>
+      <w:proofErr w:type="spellStart"/>
+      <w:r>
+        <w:t>Multigrid</w:t>
+      </w:r>
+      <w:proofErr w:type="spellEnd"/>
+      <w:r>
+        <w:t xml:space="preserve"> 3</w:t>
       </w:r>
     </w:p>
     <w:p>
@@ -428,7 +453,15 @@
         <w:pStyle w:val="Heading3"/>
       </w:pPr>
       <w:r>
-        <w:t>Method: molecule chosen: pdb with ions</w:t>
+        <w:t xml:space="preserve">Method: molecule chosen: </w:t>
+      </w:r>
+      <w:proofErr w:type="spellStart"/>
+      <w:r>
+        <w:t>pdb</w:t>
+      </w:r>
+      <w:proofErr w:type="spellEnd"/>
+      <w:r>
+        <w:t xml:space="preserve"> with ions</w:t>
       </w:r>
     </w:p>
     <w:p>
@@ -537,7 +570,23 @@
           <w:b/>
           <w:bCs/>
         </w:rPr>
-        <w:t>After decreasing etol to 0.000001</w:t>
+        <w:t xml:space="preserve">After decreasing </w:t>
+      </w:r>
+      <w:proofErr w:type="spellStart"/>
+      <w:r>
+        <w:rPr>
+          <w:b/>
+          <w:bCs/>
+        </w:rPr>
+        <w:t>etol</w:t>
+      </w:r>
+      <w:proofErr w:type="spellEnd"/>
+      <w:r>
+        <w:rPr>
+          <w:b/>
+          <w:bCs/>
+        </w:rPr>
+        <w:t xml:space="preserve"> to 0.000001</w:t>
       </w:r>
     </w:p>
     <w:p>
@@ -607,7 +656,23 @@
           <w:b/>
           <w:bCs/>
         </w:rPr>
-        <w:t>Solvation energy and free energy of undissociated PAA</w:t>
+        <w:t xml:space="preserve">Solvation energy and free energy of </w:t>
+      </w:r>
+      <w:proofErr w:type="spellStart"/>
+      <w:r>
+        <w:rPr>
+          <w:b/>
+          <w:bCs/>
+        </w:rPr>
+        <w:t>undissociated</w:t>
+      </w:r>
+      <w:proofErr w:type="spellEnd"/>
+      <w:r>
+        <w:rPr>
+          <w:b/>
+          <w:bCs/>
+        </w:rPr>
+        <w:t xml:space="preserve"> PAA</w:t>
       </w:r>
     </w:p>
     <w:p>
@@ -767,8 +832,17 @@
           <w:b/>
           <w:bCs/>
         </w:rPr>
-        <w:t>Used SES Nanoshaper</w:t>
-      </w:r>
+        <w:t xml:space="preserve">Used SES </w:t>
+      </w:r>
+      <w:proofErr w:type="spellStart"/>
+      <w:r>
+        <w:rPr>
+          <w:b/>
+          <w:bCs/>
+        </w:rPr>
+        <w:t>Nanoshaper</w:t>
+      </w:r>
+      <w:proofErr w:type="spellEnd"/>
     </w:p>
     <w:p>
       <w:pPr>
@@ -834,15 +908,40 @@
           <w:b/>
           <w:bCs/>
         </w:rPr>
-        <w:t>Solvation energy and free energy of undissociated PAA</w:t>
-      </w:r>
-      <w:r>
-        <w:rPr>
-          <w:b/>
-          <w:bCs/>
-        </w:rPr>
-        <w:t xml:space="preserve"> using SES Nanoshaper</w:t>
-      </w:r>
+        <w:t xml:space="preserve">Solvation energy and free energy of </w:t>
+      </w:r>
+      <w:proofErr w:type="spellStart"/>
+      <w:r>
+        <w:rPr>
+          <w:b/>
+          <w:bCs/>
+        </w:rPr>
+        <w:t>undissociated</w:t>
+      </w:r>
+      <w:proofErr w:type="spellEnd"/>
+      <w:r>
+        <w:rPr>
+          <w:b/>
+          <w:bCs/>
+        </w:rPr>
+        <w:t xml:space="preserve"> PAA</w:t>
+      </w:r>
+      <w:r>
+        <w:rPr>
+          <w:b/>
+          <w:bCs/>
+        </w:rPr>
+        <w:t xml:space="preserve"> using SES </w:t>
+      </w:r>
+      <w:proofErr w:type="spellStart"/>
+      <w:r>
+        <w:rPr>
+          <w:b/>
+          <w:bCs/>
+        </w:rPr>
+        <w:t>Nanoshaper</w:t>
+      </w:r>
+      <w:proofErr w:type="spellEnd"/>
     </w:p>
     <w:p>
       <w:pPr>
@@ -942,14 +1041,39 @@
         </w:numPr>
       </w:pPr>
       <w:r>
-        <w:t>Force calculations using spl2 srfm, npbe, multigrid</w:t>
-      </w:r>
+        <w:t xml:space="preserve">Force calculations using spl2 </w:t>
+      </w:r>
+      <w:proofErr w:type="spellStart"/>
+      <w:r>
+        <w:t>srfm</w:t>
+      </w:r>
+      <w:proofErr w:type="spellEnd"/>
+      <w:r>
+        <w:t xml:space="preserve">, </w:t>
+      </w:r>
+      <w:proofErr w:type="spellStart"/>
+      <w:r>
+        <w:t>npbe</w:t>
+      </w:r>
+      <w:proofErr w:type="spellEnd"/>
+      <w:r>
+        <w:t xml:space="preserve">, </w:t>
+      </w:r>
+      <w:proofErr w:type="spellStart"/>
+      <w:r>
+        <w:t>multigrid</w:t>
+      </w:r>
+      <w:proofErr w:type="spellEnd"/>
       <w:r>
         <w:t xml:space="preserve"> for ion with Na+</w:t>
       </w:r>
     </w:p>
     <w:p>
       <w:r>
+        <w:rPr>
+          <w:noProof/>
+          <w:lang w:eastAsia="en-GB" w:bidi="ta-IN"/>
+        </w:rPr>
         <w:drawing>
           <wp:inline distT="0" distB="0" distL="0" distR="0" wp14:anchorId="35E9A0DA" wp14:editId="6062A68B">
             <wp:extent cx="4640982" cy="2011854"/>
@@ -989,6 +1113,80 @@
     </w:p>
     <w:p>
       <w:pPr>
+        <w:rPr>
+          <w:b/>
+          <w:bCs/>
+        </w:rPr>
+      </w:pPr>
+      <w:proofErr w:type="spellStart"/>
+      <w:r>
+        <w:rPr>
+          <w:b/>
+          <w:bCs/>
+        </w:rPr>
+        <w:t>Srfm</w:t>
+      </w:r>
+      <w:proofErr w:type="spellEnd"/>
+      <w:r>
+        <w:rPr>
+          <w:b/>
+          <w:bCs/>
+        </w:rPr>
+        <w:t xml:space="preserve"> spl4 calculation</w:t>
+      </w:r>
+    </w:p>
+    <w:p>
+      <w:r>
+        <w:rPr>
+          <w:noProof/>
+          <w:lang w:eastAsia="en-GB" w:bidi="ta-IN"/>
+        </w:rPr>
+        <w:drawing>
+          <wp:inline distT="0" distB="0" distL="0" distR="0" wp14:anchorId="21C2C7BE" wp14:editId="37624220">
+            <wp:extent cx="4564380" cy="1905000"/>
+            <wp:effectExtent l="0" t="0" r="7620" b="0"/>
+            <wp:docPr id="18" name="Picture 18"/>
+            <wp:cNvGraphicFramePr>
+              <a:graphicFrameLocks xmlns:a="http://schemas.openxmlformats.org/drawingml/2006/main" noChangeAspect="1"/>
+            </wp:cNvGraphicFramePr>
+            <a:graphic xmlns:a="http://schemas.openxmlformats.org/drawingml/2006/main">
+              <a:graphicData uri="http://schemas.openxmlformats.org/drawingml/2006/picture">
+                <pic:pic xmlns:pic="http://schemas.openxmlformats.org/drawingml/2006/picture">
+                  <pic:nvPicPr>
+                    <pic:cNvPr id="1" name=""/>
+                    <pic:cNvPicPr/>
+                  </pic:nvPicPr>
+                  <pic:blipFill rotWithShape="1">
+                    <a:blip r:embed="rId22"/>
+                    <a:srcRect b="10394"/>
+                    <a:stretch/>
+                  </pic:blipFill>
+                  <pic:spPr bwMode="auto">
+                    <a:xfrm>
+                      <a:off x="0" y="0"/>
+                      <a:ext cx="4564776" cy="1905165"/>
+                    </a:xfrm>
+                    <a:prstGeom prst="rect">
+                      <a:avLst/>
+                    </a:prstGeom>
+                    <a:ln>
+                      <a:noFill/>
+                    </a:ln>
+                    <a:extLst>
+                      <a:ext uri="{53640926-AAD7-44D8-BBD7-CCE9431645EC}">
+                        <a14:shadowObscured xmlns:a14="http://schemas.microsoft.com/office/drawing/2010/main"/>
+                      </a:ext>
+                    </a:extLst>
+                  </pic:spPr>
+                </pic:pic>
+              </a:graphicData>
+            </a:graphic>
+          </wp:inline>
+        </w:drawing>
+      </w:r>
+    </w:p>
+    <w:p>
+      <w:pPr>
         <w:pStyle w:val="Heading2"/>
         <w:numPr>
           <w:ilvl w:val="0"/>
@@ -996,15 +1194,59 @@
         </w:numPr>
       </w:pPr>
       <w:r>
-        <w:t>Similar force calc for undiss PAA</w:t>
-      </w:r>
-    </w:p>
-    <w:p>
-      <w:r>
+        <w:t xml:space="preserve">Similar force </w:t>
+      </w:r>
+      <w:proofErr w:type="spellStart"/>
+      <w:r>
+        <w:t>calc</w:t>
+      </w:r>
+      <w:proofErr w:type="spellEnd"/>
+      <w:r>
+        <w:t xml:space="preserve"> for </w:t>
+      </w:r>
+      <w:proofErr w:type="spellStart"/>
+      <w:r>
+        <w:t>undiss</w:t>
+      </w:r>
+      <w:proofErr w:type="spellEnd"/>
+      <w:r>
+        <w:t xml:space="preserve"> PAA</w:t>
+      </w:r>
+    </w:p>
+    <w:p>
+      <w:pPr>
+        <w:rPr>
+          <w:b/>
+          <w:bCs/>
+        </w:rPr>
+      </w:pPr>
+      <w:proofErr w:type="spellStart"/>
+      <w:r>
+        <w:rPr>
+          <w:b/>
+          <w:bCs/>
+        </w:rPr>
+        <w:t>Srfm</w:t>
+      </w:r>
+      <w:proofErr w:type="spellEnd"/>
+      <w:r>
+        <w:rPr>
+          <w:b/>
+          <w:bCs/>
+        </w:rPr>
+        <w:t xml:space="preserve"> spl2</w:t>
+      </w:r>
+    </w:p>
+    <w:p>
+      <w:r>
+        <w:rPr>
+          <w:noProof/>
+          <w:lang w:eastAsia="en-GB" w:bidi="ta-IN"/>
+        </w:rPr>
         <w:drawing>
           <wp:inline distT="0" distB="0" distL="0" distR="0" wp14:anchorId="603BB673" wp14:editId="5ABA94B3">
-            <wp:extent cx="4747671" cy="2027096"/>
-            <wp:effectExtent l="0" t="0" r="0" b="0"/>
+            <wp:extent cx="4701539" cy="2007399"/>
+            <wp:effectExtent l="0" t="0" r="4445" b="0"/>
             <wp:docPr id="17" name="Picture 17"/>
             <wp:cNvGraphicFramePr>
               <a:graphicFrameLocks xmlns:a="http://schemas.openxmlformats.org/drawingml/2006/main" noChangeAspect="1"/>
@@ -1017,7 +1259,7 @@
                     <pic:cNvPicPr/>
                   </pic:nvPicPr>
                   <pic:blipFill>
-                    <a:blip r:embed="rId22"/>
+                    <a:blip r:embed="rId23"/>
                     <a:stretch>
                       <a:fillRect/>
                     </a:stretch>
@@ -1025,7 +1267,7 @@
                   <pic:spPr>
                     <a:xfrm>
                       <a:off x="0" y="0"/>
-                      <a:ext cx="4747671" cy="2027096"/>
+                      <a:ext cx="4712266" cy="2011979"/>
                     </a:xfrm>
                     <a:prstGeom prst="rect">
                       <a:avLst/>
@@ -1038,7 +1280,302 @@
         </w:drawing>
       </w:r>
     </w:p>
-    <w:p>
+    <w:p/>
+    <w:p/>
+    <w:p/>
+    <w:p/>
+    <w:p>
+      <w:pPr>
+        <w:rPr>
+          <w:b/>
+          <w:bCs/>
+        </w:rPr>
+      </w:pPr>
+      <w:proofErr w:type="spellStart"/>
+      <w:r>
+        <w:rPr>
+          <w:b/>
+          <w:bCs/>
+        </w:rPr>
+        <w:lastRenderedPageBreak/>
+        <w:t>Srfm</w:t>
+      </w:r>
+      <w:proofErr w:type="spellEnd"/>
+      <w:r>
+        <w:rPr>
+          <w:b/>
+          <w:bCs/>
+        </w:rPr>
+        <w:t xml:space="preserve"> spl4</w:t>
+      </w:r>
+    </w:p>
+    <w:p>
+      <w:r>
+        <w:rPr>
+          <w:noProof/>
+          <w:lang w:eastAsia="en-GB" w:bidi="ta-IN"/>
+        </w:rPr>
+        <w:drawing>
+          <wp:inline distT="0" distB="0" distL="0" distR="0" wp14:anchorId="539B8C97" wp14:editId="09B1FAA4">
+            <wp:extent cx="4732020" cy="1943100"/>
+            <wp:effectExtent l="0" t="0" r="0" b="0"/>
+            <wp:docPr id="20" name="Picture 20"/>
+            <wp:cNvGraphicFramePr>
+              <a:graphicFrameLocks xmlns:a="http://schemas.openxmlformats.org/drawingml/2006/main" noChangeAspect="1"/>
+            </wp:cNvGraphicFramePr>
+            <a:graphic xmlns:a="http://schemas.openxmlformats.org/drawingml/2006/main">
+              <a:graphicData uri="http://schemas.openxmlformats.org/drawingml/2006/picture">
+                <pic:pic xmlns:pic="http://schemas.openxmlformats.org/drawingml/2006/picture">
+                  <pic:nvPicPr>
+                    <pic:cNvPr id="1" name=""/>
+                    <pic:cNvPicPr/>
+                  </pic:nvPicPr>
+                  <pic:blipFill rotWithShape="1">
+                    <a:blip r:embed="rId24"/>
+                    <a:srcRect t="3409"/>
+                    <a:stretch/>
+                  </pic:blipFill>
+                  <pic:spPr bwMode="auto">
+                    <a:xfrm>
+                      <a:off x="0" y="0"/>
+                      <a:ext cx="4732020" cy="1943100"/>
+                    </a:xfrm>
+                    <a:prstGeom prst="rect">
+                      <a:avLst/>
+                    </a:prstGeom>
+                    <a:ln>
+                      <a:noFill/>
+                    </a:ln>
+                    <a:extLst>
+                      <a:ext uri="{53640926-AAD7-44D8-BBD7-CCE9431645EC}">
+                        <a14:shadowObscured xmlns:a14="http://schemas.microsoft.com/office/drawing/2010/main"/>
+                      </a:ext>
+                    </a:extLst>
+                  </pic:spPr>
+                </pic:pic>
+              </a:graphicData>
+            </a:graphic>
+          </wp:inline>
+        </w:drawing>
+      </w:r>
+    </w:p>
+    <w:p>
+      <w:pPr>
+        <w:pStyle w:val="Heading2"/>
+        <w:numPr>
+          <w:ilvl w:val="0"/>
+          <w:numId w:val="1"/>
+        </w:numPr>
+      </w:pPr>
+      <w:r>
+        <w:t xml:space="preserve">Solvation with </w:t>
+      </w:r>
+      <w:proofErr w:type="spellStart"/>
+      <w:r>
+        <w:t>npbe</w:t>
+      </w:r>
+      <w:proofErr w:type="spellEnd"/>
+    </w:p>
+    <w:p>
+      <w:r>
+        <w:rPr>
+          <w:noProof/>
+          <w:lang w:eastAsia="en-GB" w:bidi="ta-IN"/>
+        </w:rPr>
+        <w:drawing>
+          <wp:inline distT="0" distB="0" distL="0" distR="0" wp14:anchorId="22708F29" wp14:editId="220283C7">
+            <wp:extent cx="5601185" cy="2773920"/>
+            <wp:effectExtent l="0" t="0" r="0" b="7620"/>
+            <wp:docPr id="19" name="Picture 19"/>
+            <wp:cNvGraphicFramePr>
+              <a:graphicFrameLocks xmlns:a="http://schemas.openxmlformats.org/drawingml/2006/main" noChangeAspect="1"/>
+            </wp:cNvGraphicFramePr>
+            <a:graphic xmlns:a="http://schemas.openxmlformats.org/drawingml/2006/main">
+              <a:graphicData uri="http://schemas.openxmlformats.org/drawingml/2006/picture">
+                <pic:pic xmlns:pic="http://schemas.openxmlformats.org/drawingml/2006/picture">
+                  <pic:nvPicPr>
+                    <pic:cNvPr id="1" name=""/>
+                    <pic:cNvPicPr/>
+                  </pic:nvPicPr>
+                  <pic:blipFill>
+                    <a:blip r:embed="rId25"/>
+                    <a:stretch>
+                      <a:fillRect/>
+                    </a:stretch>
+                  </pic:blipFill>
+                  <pic:spPr>
+                    <a:xfrm>
+                      <a:off x="0" y="0"/>
+                      <a:ext cx="5601185" cy="2773920"/>
+                    </a:xfrm>
+                    <a:prstGeom prst="rect">
+                      <a:avLst/>
+                    </a:prstGeom>
+                  </pic:spPr>
+                </pic:pic>
+              </a:graphicData>
+            </a:graphic>
+          </wp:inline>
+        </w:drawing>
+      </w:r>
+    </w:p>
+    <w:p>
+      <w:pPr>
+        <w:pStyle w:val="Heading2"/>
+        <w:numPr>
+          <w:ilvl w:val="0"/>
+          <w:numId w:val="1"/>
+        </w:numPr>
+      </w:pPr>
+      <w:r>
+        <w:t>Surface potentials</w:t>
+      </w:r>
+    </w:p>
+    <w:p/>
+    <w:p>
+      <w:pPr>
+        <w:pStyle w:val="Heading3"/>
+      </w:pPr>
+      <w:r>
+        <w:t>Charged PAA</w:t>
+      </w:r>
+      <w:r>
+        <w:t xml:space="preserve"> with ions</w:t>
+      </w:r>
+    </w:p>
+    <w:p>
+      <w:r>
+        <w:drawing>
+          <wp:inline distT="0" distB="0" distL="0" distR="0" wp14:anchorId="1EF030C1" wp14:editId="34B4C628">
+            <wp:extent cx="5121910" cy="2691471"/>
+            <wp:effectExtent l="0" t="0" r="2540" b="0"/>
+            <wp:docPr id="21" name="Picture 21"/>
+            <wp:cNvGraphicFramePr>
+              <a:graphicFrameLocks xmlns:a="http://schemas.openxmlformats.org/drawingml/2006/main" noChangeAspect="1"/>
+            </wp:cNvGraphicFramePr>
+            <a:graphic xmlns:a="http://schemas.openxmlformats.org/drawingml/2006/main">
+              <a:graphicData uri="http://schemas.openxmlformats.org/drawingml/2006/picture">
+                <pic:pic xmlns:pic="http://schemas.openxmlformats.org/drawingml/2006/picture">
+                  <pic:nvPicPr>
+                    <pic:cNvPr id="1" name=""/>
+                    <pic:cNvPicPr/>
+                  </pic:nvPicPr>
+                  <pic:blipFill>
+                    <a:blip r:embed="rId26"/>
+                    <a:stretch>
+                      <a:fillRect/>
+                    </a:stretch>
+                  </pic:blipFill>
+                  <pic:spPr>
+                    <a:xfrm>
+                      <a:off x="0" y="0"/>
+                      <a:ext cx="5160988" cy="2712006"/>
+                    </a:xfrm>
+                    <a:prstGeom prst="rect">
+                      <a:avLst/>
+                    </a:prstGeom>
+                  </pic:spPr>
+                </pic:pic>
+              </a:graphicData>
+            </a:graphic>
+          </wp:inline>
+        </w:drawing>
+      </w:r>
+    </w:p>
+    <w:p>
+      <w:pPr>
+        <w:pStyle w:val="Heading3"/>
+      </w:pPr>
+      <w:r>
+        <w:lastRenderedPageBreak/>
+        <w:t>Uncharged PAA</w:t>
+      </w:r>
+    </w:p>
+    <w:p>
+      <w:r>
+        <w:drawing>
+          <wp:inline distT="0" distB="0" distL="0" distR="0" wp14:anchorId="74BE1EA9" wp14:editId="213E4BCE">
+            <wp:extent cx="4328159" cy="5248272"/>
+            <wp:effectExtent l="0" t="0" r="0" b="0"/>
+            <wp:docPr id="22" name="Picture 22"/>
+            <wp:cNvGraphicFramePr>
+              <a:graphicFrameLocks xmlns:a="http://schemas.openxmlformats.org/drawingml/2006/main" noChangeAspect="1"/>
+            </wp:cNvGraphicFramePr>
+            <a:graphic xmlns:a="http://schemas.openxmlformats.org/drawingml/2006/main">
+              <a:graphicData uri="http://schemas.openxmlformats.org/drawingml/2006/picture">
+                <pic:pic xmlns:pic="http://schemas.openxmlformats.org/drawingml/2006/picture">
+                  <pic:nvPicPr>
+                    <pic:cNvPr id="1" name=""/>
+                    <pic:cNvPicPr/>
+                  </pic:nvPicPr>
+                  <pic:blipFill>
+                    <a:blip r:embed="rId27"/>
+                    <a:stretch>
+                      <a:fillRect/>
+                    </a:stretch>
+                  </pic:blipFill>
+                  <pic:spPr>
+                    <a:xfrm>
+                      <a:off x="0" y="0"/>
+                      <a:ext cx="4377733" cy="5308385"/>
+                    </a:xfrm>
+                    <a:prstGeom prst="rect">
+                      <a:avLst/>
+                    </a:prstGeom>
+                  </pic:spPr>
+                </pic:pic>
+              </a:graphicData>
+            </a:graphic>
+          </wp:inline>
+        </w:drawing>
+      </w:r>
+    </w:p>
+    <w:p>
+      <w:pPr>
+        <w:pStyle w:val="Heading3"/>
+      </w:pPr>
+      <w:r>
+        <w:t>Charged PAA without ions</w:t>
+      </w:r>
+    </w:p>
+    <w:p>
+      <w:r>
+        <w:drawing>
+          <wp:inline distT="0" distB="0" distL="0" distR="0" wp14:anchorId="1923840A" wp14:editId="2A6B95CD">
+            <wp:extent cx="5731510" cy="2651125"/>
+            <wp:effectExtent l="0" t="0" r="2540" b="0"/>
+            <wp:docPr id="23" name="Picture 23"/>
+            <wp:cNvGraphicFramePr>
+              <a:graphicFrameLocks xmlns:a="http://schemas.openxmlformats.org/drawingml/2006/main" noChangeAspect="1"/>
+            </wp:cNvGraphicFramePr>
+            <a:graphic xmlns:a="http://schemas.openxmlformats.org/drawingml/2006/main">
+              <a:graphicData uri="http://schemas.openxmlformats.org/drawingml/2006/picture">
+                <pic:pic xmlns:pic="http://schemas.openxmlformats.org/drawingml/2006/picture">
+                  <pic:nvPicPr>
+                    <pic:cNvPr id="1" name=""/>
+                    <pic:cNvPicPr/>
+                  </pic:nvPicPr>
+                  <pic:blipFill>
+                    <a:blip r:embed="rId28"/>
+                    <a:stretch>
+                      <a:fillRect/>
+                    </a:stretch>
+                  </pic:blipFill>
+                  <pic:spPr>
+                    <a:xfrm>
+                      <a:off x="0" y="0"/>
+                      <a:ext cx="5731510" cy="2651125"/>
+                    </a:xfrm>
+                    <a:prstGeom prst="rect">
+                      <a:avLst/>
+                    </a:prstGeom>
+                  </pic:spPr>
+                </pic:pic>
+              </a:graphicData>
+            </a:graphic>
+          </wp:inline>
+        </w:drawing>
+      </w:r>
       <w:bookmarkStart w:id="0" w:name="_GoBack"/>
       <w:bookmarkEnd w:id="0"/>
     </w:p>
@@ -1740,6 +2277,17 @@
       <w:szCs w:val="24"/>
     </w:rPr>
   </w:style>
+  <w:style w:type="paragraph" w:styleId="ListParagraph">
+    <w:name w:val="List Paragraph"/>
+    <w:basedOn w:val="Normal"/>
+    <w:uiPriority w:val="34"/>
+    <w:qFormat/>
+    <w:rsid w:val="00B40B6C"/>
+    <w:pPr>
+      <w:ind w:left="720"/>
+      <w:contextualSpacing/>
+    </w:pPr>
+  </w:style>
 </w:styles>
 </file>
 
@@ -2009,7 +2557,7 @@
 </file>
 
 <file path=customXml/itemProps1.xml><?xml version="1.0" encoding="utf-8"?>
-<ds:datastoreItem xmlns:ds="http://schemas.openxmlformats.org/officeDocument/2006/customXml" ds:itemID="{0861EA15-24B0-407D-8C1A-DE6F85DBE13E}">
+<ds:datastoreItem xmlns:ds="http://schemas.openxmlformats.org/officeDocument/2006/customXml" ds:itemID="{0AAD2BB2-8D26-434D-910A-7CF7D0CD249A}">
   <ds:schemaRefs>
     <ds:schemaRef ds:uri="http://schemas.openxmlformats.org/officeDocument/2006/bibliography"/>
   </ds:schemaRefs>

</xml_diff>